<commit_message>
Datum angepasst im Protokoll
</commit_message>
<xml_diff>
--- a/Dokumente/02_Arbeitsbereich/03_Protokolle/Besprechungsprotokoll_10(07.11.2018).docx
+++ b/Dokumente/02_Arbeitsbereich/03_Protokolle/Besprechungsprotokoll_10(07.11.2018).docx
@@ -906,7 +906,13 @@
               <w:rPr>
                 <w:rFonts w:ascii="Cambria" w:hAnsi="Cambria"/>
               </w:rPr>
-              <w:t>12</w:t>
+              <w:t>1</w:t>
+            </w:r>
+            <w:r>
+              <w:rPr>
+                <w:rFonts w:ascii="Cambria" w:hAnsi="Cambria"/>
+              </w:rPr>
+              <w:t>1</w:t>
             </w:r>
             <w:r>
               <w:rPr>
@@ -956,7 +962,13 @@
               <w:rPr>
                 <w:rFonts w:ascii="Cambria" w:hAnsi="Cambria"/>
               </w:rPr>
-              <w:t>12</w:t>
+              <w:t>1</w:t>
+            </w:r>
+            <w:r>
+              <w:rPr>
+                <w:rFonts w:ascii="Cambria" w:hAnsi="Cambria"/>
+              </w:rPr>
+              <w:t>1</w:t>
             </w:r>
             <w:r>
               <w:rPr>
@@ -1362,7 +1374,13 @@
               <w:rPr>
                 <w:rFonts w:ascii="Cambria" w:hAnsi="Cambria"/>
               </w:rPr>
-              <w:t>12</w:t>
+              <w:t>1</w:t>
+            </w:r>
+            <w:r>
+              <w:rPr>
+                <w:rFonts w:ascii="Cambria" w:hAnsi="Cambria"/>
+              </w:rPr>
+              <w:t>1</w:t>
             </w:r>
             <w:r>
               <w:rPr>
@@ -1448,7 +1466,19 @@
               <w:rPr>
                 <w:rFonts w:ascii="Cambria" w:hAnsi="Cambria"/>
               </w:rPr>
-              <w:t>12.11.18 |1800</w:t>
+              <w:t>1</w:t>
+            </w:r>
+            <w:r>
+              <w:rPr>
+                <w:rFonts w:ascii="Cambria" w:hAnsi="Cambria"/>
+              </w:rPr>
+              <w:t>1</w:t>
+            </w:r>
+            <w:r>
+              <w:rPr>
+                <w:rFonts w:ascii="Cambria" w:hAnsi="Cambria"/>
+              </w:rPr>
+              <w:t>.11.18 |1800</w:t>
             </w:r>
           </w:p>
         </w:tc>
@@ -1548,7 +1578,19 @@
               <w:rPr>
                 <w:rFonts w:ascii="Cambria" w:hAnsi="Cambria"/>
               </w:rPr>
-              <w:t>12.11.18 |1800</w:t>
+              <w:t>1</w:t>
+            </w:r>
+            <w:r>
+              <w:rPr>
+                <w:rFonts w:ascii="Cambria" w:hAnsi="Cambria"/>
+              </w:rPr>
+              <w:t>1</w:t>
+            </w:r>
+            <w:r>
+              <w:rPr>
+                <w:rFonts w:ascii="Cambria" w:hAnsi="Cambria"/>
+              </w:rPr>
+              <w:t>.11.18 |1800</w:t>
             </w:r>
           </w:p>
         </w:tc>
@@ -1620,7 +1662,19 @@
               <w:rPr>
                 <w:rFonts w:ascii="Cambria" w:hAnsi="Cambria"/>
               </w:rPr>
-              <w:t>12.11.18 |1800</w:t>
+              <w:t>1</w:t>
+            </w:r>
+            <w:r>
+              <w:rPr>
+                <w:rFonts w:ascii="Cambria" w:hAnsi="Cambria"/>
+              </w:rPr>
+              <w:t>1</w:t>
+            </w:r>
+            <w:r>
+              <w:rPr>
+                <w:rFonts w:ascii="Cambria" w:hAnsi="Cambria"/>
+              </w:rPr>
+              <w:t>.11.18 |1800</w:t>
             </w:r>
           </w:p>
         </w:tc>
@@ -1690,7 +1744,19 @@
               <w:rPr>
                 <w:rFonts w:ascii="Cambria" w:hAnsi="Cambria"/>
               </w:rPr>
-              <w:t>12.11.18 |1800</w:t>
+              <w:t>1</w:t>
+            </w:r>
+            <w:r>
+              <w:rPr>
+                <w:rFonts w:ascii="Cambria" w:hAnsi="Cambria"/>
+              </w:rPr>
+              <w:t>1</w:t>
+            </w:r>
+            <w:r>
+              <w:rPr>
+                <w:rFonts w:ascii="Cambria" w:hAnsi="Cambria"/>
+              </w:rPr>
+              <w:t>.11.18 |1800</w:t>
             </w:r>
           </w:p>
         </w:tc>
@@ -2155,8 +2221,6 @@
               </w:rPr>
               <w:t>, Siefert, Techel</w:t>
             </w:r>
-            <w:bookmarkStart w:id="0" w:name="_GoBack"/>
-            <w:bookmarkEnd w:id="0"/>
           </w:p>
         </w:tc>
         <w:tc>
@@ -2173,8 +2237,16 @@
               <w:rPr>
                 <w:rFonts w:ascii="Cambria" w:hAnsi="Cambria"/>
               </w:rPr>
-              <w:t>12</w:t>
+              <w:t>1</w:t>
             </w:r>
+            <w:r>
+              <w:rPr>
+                <w:rFonts w:ascii="Cambria" w:hAnsi="Cambria"/>
+              </w:rPr>
+              <w:t>1</w:t>
+            </w:r>
+            <w:bookmarkStart w:id="0" w:name="_GoBack"/>
+            <w:bookmarkEnd w:id="0"/>
             <w:r>
               <w:rPr>
                 <w:rFonts w:ascii="Cambria" w:hAnsi="Cambria"/>
@@ -29160,6 +29232,7 @@
     <w:rsid w:val="0086282E"/>
     <w:rsid w:val="0096586B"/>
     <w:rsid w:val="00983A82"/>
+    <w:rsid w:val="009F6920"/>
     <w:rsid w:val="00A1654E"/>
     <w:rsid w:val="00A97F58"/>
     <w:rsid w:val="00B955F1"/>

</xml_diff>